<commit_message>
finished | added english abstract
</commit_message>
<xml_diff>
--- a/docs/lyaton/Abstract_English.docx
+++ b/docs/lyaton/Abstract_English.docx
@@ -46,7 +46,6 @@
         <w:spacing w:after="0" w:line="240" w:lineRule="auto"/>
         <w:rPr>
           <w:rFonts w:cs="Courier New"/>
-          <w:color w:val="000000"/>
           <w:sz w:val="24"/>
           <w:szCs w:val="24"/>
           <w:lang w:val="en-GB" w:eastAsia="de-AT"/>
@@ -55,47 +54,132 @@
       <w:r>
         <w:rPr>
           <w:rFonts w:cs="Courier New"/>
-          <w:color w:val="000000"/>
-          <w:sz w:val="24"/>
-          <w:szCs w:val="24"/>
-          <w:lang w:val="en-GB" w:eastAsia="de-AT"/>
-        </w:rPr>
-        <w:t xml:space="preserve">Due to the </w:t>
-      </w:r>
-      <w:r>
-        <w:rPr>
-          <w:rFonts w:cs="Courier New"/>
-          <w:color w:val="000000"/>
-          <w:sz w:val="24"/>
-          <w:szCs w:val="24"/>
-          <w:lang w:val="en-GB" w:eastAsia="de-AT"/>
-        </w:rPr>
-        <w:t>increasing demand</w:t>
-      </w:r>
-      <w:r>
-        <w:rPr>
-          <w:rFonts w:cs="Courier New"/>
-          <w:color w:val="000000"/>
-          <w:sz w:val="24"/>
-          <w:szCs w:val="24"/>
-          <w:lang w:val="en-GB" w:eastAsia="de-AT"/>
-        </w:rPr>
-        <w:t xml:space="preserve"> towards network engineering, it has become very hard to haven an overview in a network. Big Com</w:t>
-      </w:r>
-      <w:r>
-        <w:rPr>
-          <w:rFonts w:cs="Courier New"/>
-          <w:color w:val="000000"/>
-          <w:sz w:val="24"/>
-          <w:szCs w:val="24"/>
-          <w:lang w:val="en-GB" w:eastAsia="de-AT"/>
-        </w:rPr>
-        <w:t xml:space="preserve">panies, such as Cisco or HP offer solutions for that problem, however these solutions cost a fortune. There are also free products, e.g. Nagios. These free versions often have the disadvantage of </w:t>
-      </w:r>
-      <w:r>
-        <w:rPr>
-          <w:rFonts w:cs="Courier New"/>
-          <w:color w:val="000000"/>
+          <w:sz w:val="24"/>
+          <w:szCs w:val="24"/>
+          <w:lang w:val="en-GB" w:eastAsia="de-AT"/>
+        </w:rPr>
+        <w:t>Due to the increasing demand</w:t>
+      </w:r>
+      <w:r>
+        <w:rPr>
+          <w:rFonts w:cs="Courier New"/>
+          <w:sz w:val="24"/>
+          <w:szCs w:val="24"/>
+          <w:lang w:val="en-GB" w:eastAsia="de-AT"/>
+        </w:rPr>
+        <w:t xml:space="preserve"> for</w:t>
+      </w:r>
+      <w:r>
+        <w:rPr>
+          <w:rFonts w:cs="Courier New"/>
+          <w:sz w:val="24"/>
+          <w:szCs w:val="24"/>
+          <w:lang w:val="en-GB" w:eastAsia="de-AT"/>
+        </w:rPr>
+        <w:t xml:space="preserve"> network engineering, </w:t>
+      </w:r>
+      <w:r>
+        <w:rPr>
+          <w:rFonts w:cs="Courier New"/>
+          <w:sz w:val="24"/>
+          <w:szCs w:val="24"/>
+          <w:lang w:val="en-GB" w:eastAsia="de-AT"/>
+        </w:rPr>
+        <w:t xml:space="preserve">it has become </w:t>
+      </w:r>
+      <w:r>
+        <w:rPr>
+          <w:rFonts w:cs="Courier New"/>
+          <w:sz w:val="24"/>
+          <w:szCs w:val="24"/>
+          <w:lang w:val="en-GB" w:eastAsia="de-AT"/>
+        </w:rPr>
+        <w:t>difficult</w:t>
+      </w:r>
+      <w:r>
+        <w:rPr>
+          <w:rFonts w:cs="Courier New"/>
+          <w:sz w:val="24"/>
+          <w:szCs w:val="24"/>
+          <w:lang w:val="en-GB" w:eastAsia="de-AT"/>
+        </w:rPr>
+        <w:t xml:space="preserve"> to have</w:t>
+      </w:r>
+      <w:r>
+        <w:rPr>
+          <w:rFonts w:cs="Courier New"/>
+          <w:sz w:val="24"/>
+          <w:szCs w:val="24"/>
+          <w:lang w:val="en-GB" w:eastAsia="de-AT"/>
+        </w:rPr>
+        <w:t xml:space="preserve"> an overview in a network. Big Com</w:t>
+      </w:r>
+      <w:r>
+        <w:rPr>
+          <w:rFonts w:cs="Courier New"/>
+          <w:sz w:val="24"/>
+          <w:szCs w:val="24"/>
+          <w:lang w:val="en-GB" w:eastAsia="de-AT"/>
+        </w:rPr>
+        <w:t>panies, such as Cisco or HP offer solutions for that problem, however</w:t>
+      </w:r>
+      <w:r>
+        <w:rPr>
+          <w:rFonts w:cs="Courier New"/>
+          <w:sz w:val="24"/>
+          <w:szCs w:val="24"/>
+          <w:lang w:val="en-GB" w:eastAsia="de-AT"/>
+        </w:rPr>
+        <w:t>,</w:t>
+      </w:r>
+      <w:r>
+        <w:rPr>
+          <w:rFonts w:cs="Courier New"/>
+          <w:sz w:val="24"/>
+          <w:szCs w:val="24"/>
+          <w:lang w:val="en-GB" w:eastAsia="de-AT"/>
+        </w:rPr>
+        <w:t xml:space="preserve"> these solutions </w:t>
+      </w:r>
+      <w:r>
+        <w:rPr>
+          <w:rFonts w:cs="Courier New"/>
+          <w:sz w:val="24"/>
+          <w:szCs w:val="24"/>
+          <w:lang w:val="en-GB" w:eastAsia="de-AT"/>
+        </w:rPr>
+        <w:t>are not always cost effective</w:t>
+      </w:r>
+      <w:r>
+        <w:rPr>
+          <w:rFonts w:cs="Courier New"/>
+          <w:sz w:val="24"/>
+          <w:szCs w:val="24"/>
+          <w:lang w:val="en-GB" w:eastAsia="de-AT"/>
+        </w:rPr>
+        <w:t xml:space="preserve">. </w:t>
+      </w:r>
+      <w:r>
+        <w:rPr>
+          <w:rFonts w:cs="Courier New"/>
+          <w:sz w:val="24"/>
+          <w:szCs w:val="24"/>
+          <w:lang w:val="en-GB" w:eastAsia="de-AT"/>
+        </w:rPr>
+        <w:t xml:space="preserve">An alternative option is to use to free products like </w:t>
+      </w:r>
+      <w:r>
+        <w:rPr>
+          <w:rFonts w:cs="Courier New"/>
+          <w:sz w:val="24"/>
+          <w:szCs w:val="24"/>
+          <w:lang w:val="en-GB" w:eastAsia="de-AT"/>
+        </w:rPr>
+        <w:t xml:space="preserve">Nagios. These free versions often have the disadvantage of </w:t>
+      </w:r>
+      <w:r>
+        <w:rPr>
+          <w:rFonts w:cs="Courier New"/>
           <w:sz w:val="24"/>
           <w:szCs w:val="24"/>
           <w:lang w:val="en-GB" w:eastAsia="de-AT"/>
@@ -105,7 +189,6 @@
       <w:r>
         <w:rPr>
           <w:rFonts w:cs="Courier New"/>
-          <w:color w:val="000000"/>
           <w:sz w:val="24"/>
           <w:szCs w:val="24"/>
           <w:lang w:val="en-GB" w:eastAsia="de-AT"/>
@@ -115,12 +198,38 @@
       <w:r>
         <w:rPr>
           <w:rFonts w:cs="Courier New"/>
-          <w:color w:val="000000"/>
-          <w:sz w:val="24"/>
-          <w:szCs w:val="24"/>
-          <w:lang w:val="en-GB" w:eastAsia="de-AT"/>
-        </w:rPr>
-        <w:t>. Thus specialists are needed, which again leads to high costs.</w:t>
+          <w:sz w:val="24"/>
+          <w:szCs w:val="24"/>
+          <w:lang w:val="en-GB" w:eastAsia="de-AT"/>
+        </w:rPr>
+        <w:t xml:space="preserve"> which require</w:t>
+      </w:r>
+      <w:r>
+        <w:rPr>
+          <w:rFonts w:cs="Courier New"/>
+          <w:sz w:val="24"/>
+          <w:szCs w:val="24"/>
+          <w:lang w:val="en-GB" w:eastAsia="de-AT"/>
+        </w:rPr>
+        <w:t xml:space="preserve"> specialists which again </w:t>
+      </w:r>
+      <w:r>
+        <w:rPr>
+          <w:rFonts w:cs="Courier New"/>
+          <w:sz w:val="24"/>
+          <w:szCs w:val="24"/>
+          <w:lang w:val="en-GB" w:eastAsia="de-AT"/>
+        </w:rPr>
+        <w:t>can lead</w:t>
+      </w:r>
+      <w:r>
+        <w:rPr>
+          <w:rFonts w:cs="Courier New"/>
+          <w:sz w:val="24"/>
+          <w:szCs w:val="24"/>
+          <w:lang w:val="en-GB" w:eastAsia="de-AT"/>
+        </w:rPr>
+        <w:t xml:space="preserve"> to high costs.</w:t>
       </w:r>
     </w:p>
     <w:p>
@@ -226,7 +335,67 @@
           <w:szCs w:val="24"/>
           <w:lang w:val="en-GB" w:eastAsia="de-AT"/>
         </w:rPr>
-        <w:t xml:space="preserve">To monitor small networks the above mentioned professional solutions are not suitable, since their potential is </w:t>
+        <w:t>To monitor small networks</w:t>
+      </w:r>
+      <w:r>
+        <w:rPr>
+          <w:rFonts w:cs="Courier New"/>
+          <w:color w:val="000000"/>
+          <w:sz w:val="24"/>
+          <w:szCs w:val="24"/>
+          <w:lang w:val="en-GB" w:eastAsia="de-AT"/>
+        </w:rPr>
+        <w:t>,</w:t>
+      </w:r>
+      <w:r>
+        <w:rPr>
+          <w:rFonts w:cs="Courier New"/>
+          <w:color w:val="000000"/>
+          <w:sz w:val="24"/>
+          <w:szCs w:val="24"/>
+          <w:lang w:val="en-GB" w:eastAsia="de-AT"/>
+        </w:rPr>
+        <w:t xml:space="preserve"> the professional solutions </w:t>
+      </w:r>
+      <w:r>
+        <w:rPr>
+          <w:rFonts w:cs="Courier New"/>
+          <w:color w:val="000000"/>
+          <w:sz w:val="24"/>
+          <w:szCs w:val="24"/>
+          <w:lang w:val="en-GB" w:eastAsia="de-AT"/>
+        </w:rPr>
+        <w:t xml:space="preserve">mentioned above </w:t>
+      </w:r>
+      <w:r>
+        <w:rPr>
+          <w:rFonts w:cs="Courier New"/>
+          <w:color w:val="000000"/>
+          <w:sz w:val="24"/>
+          <w:szCs w:val="24"/>
+          <w:lang w:val="en-GB" w:eastAsia="de-AT"/>
+        </w:rPr>
+        <w:t xml:space="preserve">are not </w:t>
+      </w:r>
+      <w:r>
+        <w:rPr>
+          <w:rFonts w:cs="Courier New"/>
+          <w:color w:val="000000"/>
+          <w:sz w:val="24"/>
+          <w:szCs w:val="24"/>
+          <w:lang w:val="en-GB" w:eastAsia="de-AT"/>
+        </w:rPr>
+        <w:t xml:space="preserve">always </w:t>
+      </w:r>
+      <w:r>
+        <w:rPr>
+          <w:rFonts w:cs="Courier New"/>
+          <w:color w:val="000000"/>
+          <w:sz w:val="24"/>
+          <w:szCs w:val="24"/>
+          <w:lang w:val="en-GB" w:eastAsia="de-AT"/>
+        </w:rPr>
+        <w:t xml:space="preserve">suitable, since their potential is </w:t>
       </w:r>
       <w:r>
         <w:rPr>
@@ -257,6 +426,16 @@
           <w:lang w:val="en-GB" w:eastAsia="de-AT"/>
         </w:rPr>
         <w:t xml:space="preserve">unleashed. Our thesis was aimed to develop a compact solution, which would be able to monitor a small network (max. 50 devices). Desired functions are for instance the scan of a LAN or the inspection of services. In addition to that it should run </w:t>
+      </w:r>
+      <w:r>
+        <w:rPr>
+          <w:rFonts w:cs="Courier New"/>
+          <w:color w:val="000000"/>
+          <w:sz w:val="24"/>
+          <w:szCs w:val="24"/>
+          <w:lang w:val="en-GB" w:eastAsia="de-AT"/>
+        </w:rPr>
+        <w:t xml:space="preserve">on </w:t>
       </w:r>
       <w:r>
         <w:rPr>
@@ -377,16 +556,34 @@
           <w:szCs w:val="24"/>
           <w:lang w:val="en-GB" w:eastAsia="de-AT"/>
         </w:rPr>
-        <w:t>Nagios has been a first idol for us</w:t>
-      </w:r>
-      <w:r>
-        <w:rPr>
-          <w:rFonts w:cs="Courier New"/>
-          <w:sz w:val="24"/>
-          <w:szCs w:val="24"/>
-          <w:lang w:val="en-GB" w:eastAsia="de-AT"/>
-        </w:rPr>
-        <w:t xml:space="preserve">. Our approach was to monitor the basic functions, e.g. a HTTP-Service. </w:t>
+        <w:t>Nag</w:t>
+      </w:r>
+      <w:r>
+        <w:rPr>
+          <w:rFonts w:cs="Courier New"/>
+          <w:sz w:val="24"/>
+          <w:szCs w:val="24"/>
+          <w:lang w:val="en-GB" w:eastAsia="de-AT"/>
+        </w:rPr>
+        <w:t>ios has been our first idol</w:t>
+      </w:r>
+      <w:r>
+        <w:rPr>
+          <w:rFonts w:cs="Courier New"/>
+          <w:sz w:val="24"/>
+          <w:szCs w:val="24"/>
+          <w:lang w:val="en-GB" w:eastAsia="de-AT"/>
+        </w:rPr>
+        <w:t>. Our approach was to monitor the basic functions, e.</w:t>
+      </w:r>
+      <w:r>
+        <w:rPr>
+          <w:rFonts w:cs="Courier New"/>
+          <w:sz w:val="24"/>
+          <w:szCs w:val="24"/>
+          <w:lang w:val="en-GB" w:eastAsia="de-AT"/>
+        </w:rPr>
+        <w:t xml:space="preserve">g. a HTTP-Service. </w:t>
       </w:r>
       <w:r>
         <w:rPr>
@@ -396,19 +593,28 @@
           <w:lang w:val="en-GB" w:eastAsia="de-AT"/>
         </w:rPr>
         <w:br/>
-        <w:t xml:space="preserve">We choose C\# as our coding language, which builds on the </w:t>
-      </w:r>
-      <w:proofErr w:type="spellStart"/>
-      <w:r>
-        <w:rPr>
-          <w:rFonts w:cs="Courier New"/>
-          <w:sz w:val="24"/>
-          <w:szCs w:val="24"/>
-          <w:lang w:val="en-GB" w:eastAsia="de-AT"/>
-        </w:rPr>
-        <w:t>the</w:t>
-      </w:r>
-      <w:proofErr w:type="spellEnd"/>
+        <w:t>We choose C</w:t>
+      </w:r>
+      <w:bookmarkStart w:id="0" w:name="_GoBack"/>
+      <w:bookmarkEnd w:id="0"/>
+      <w:r>
+        <w:rPr>
+          <w:rFonts w:cs="Courier New"/>
+          <w:sz w:val="24"/>
+          <w:szCs w:val="24"/>
+          <w:lang w:val="en-GB" w:eastAsia="de-AT"/>
+        </w:rPr>
+        <w:t># as our coding l</w:t>
+      </w:r>
+      <w:r>
+        <w:rPr>
+          <w:rFonts w:cs="Courier New"/>
+          <w:sz w:val="24"/>
+          <w:szCs w:val="24"/>
+          <w:lang w:val="en-GB" w:eastAsia="de-AT"/>
+        </w:rPr>
+        <w:t>anguage, which builds on the</w:t>
+      </w:r>
       <w:r>
         <w:rPr>
           <w:rFonts w:cs="Courier New"/>
@@ -483,8 +689,6 @@
         </w:rPr>
         <w:t>Results</w:t>
       </w:r>
-      <w:bookmarkStart w:id="0" w:name="_GoBack"/>
-      <w:bookmarkEnd w:id="0"/>
       <w:r>
         <w:rPr>
           <w:rStyle w:val="berschrift2Zchn"/>

</xml_diff>